<commit_message>
able to run all labs from the beginning
</commit_message>
<xml_diff>
--- a/Lab3/output.docx
+++ b/Lab3/output.docx
@@ -2,284 +2,6 @@
 <file path=word/document.xml><?xml version="1.0" encoding="utf-8"?>
 <w:document xmlns:wpc="http://schemas.microsoft.com/office/word/2010/wordprocessingCanvas" xmlns:mo="http://schemas.microsoft.com/office/mac/office/2008/main" xmlns:mc="http://schemas.openxmlformats.org/markup-compatibility/2006" xmlns:mv="urn:schemas-microsoft-com:mac:vml" xmlns:o="urn:schemas-microsoft-com:office:office" xmlns:r="http://schemas.openxmlformats.org/officeDocument/2006/relationships" xmlns:m="http://schemas.openxmlformats.org/officeDocument/2006/math" xmlns:v="urn:schemas-microsoft-com:vml" xmlns:wp14="http://schemas.microsoft.com/office/word/2010/wordprocessingDrawing" xmlns:wp="http://schemas.openxmlformats.org/drawingml/2006/wordprocessingDrawing" xmlns:w10="urn:schemas-microsoft-com:office:word" xmlns:w="http://schemas.openxmlformats.org/wordprocessingml/2006/main" xmlns:w14="http://schemas.microsoft.com/office/word/2010/wordml" xmlns:wpg="http://schemas.microsoft.com/office/word/2010/wordprocessingGroup" xmlns:wpi="http://schemas.microsoft.com/office/word/2010/wordprocessingInk" xmlns:wne="http://schemas.microsoft.com/office/word/2006/wordml" xmlns:wps="http://schemas.microsoft.com/office/word/2010/wordprocessingShape" mc:Ignorable="w14 wp14">
   <w:body>
-    <w:p>
-      <w:r>
-        <w:t>Correlation Matrix</w:t>
-      </w:r>
-    </w:p>
-    <w:tbl>
-      <w:tblPr>
-        <w:tblW w:type="auto" w:w="0"/>
-        <w:tblLook w:firstColumn="1" w:firstRow="1" w:lastColumn="0" w:lastRow="0" w:noHBand="0" w:noVBand="1" w:val="04A0"/>
-      </w:tblPr>
-      <w:tblGrid>
-        <w:gridCol w:w="1728"/>
-        <w:gridCol w:w="1728"/>
-        <w:gridCol w:w="1728"/>
-        <w:gridCol w:w="1728"/>
-        <w:gridCol w:w="1728"/>
-      </w:tblGrid>
-      <w:tr>
-        <w:tc>
-          <w:tcPr>
-            <w:tcW w:type="dxa" w:w="1728"/>
-          </w:tcPr>
-          <w:p>
-            <w:r>
-              <w:t>1.0</w:t>
-            </w:r>
-          </w:p>
-        </w:tc>
-        <w:tc>
-          <w:tcPr>
-            <w:tcW w:type="dxa" w:w="1728"/>
-          </w:tcPr>
-          <w:p>
-            <w:r>
-              <w:t>0.2544</w:t>
-            </w:r>
-          </w:p>
-        </w:tc>
-        <w:tc>
-          <w:tcPr>
-            <w:tcW w:type="dxa" w:w="1728"/>
-          </w:tcPr>
-          <w:p>
-            <w:r>
-              <w:t>-0.9766</w:t>
-            </w:r>
-          </w:p>
-        </w:tc>
-        <w:tc>
-          <w:tcPr>
-            <w:tcW w:type="dxa" w:w="1728"/>
-          </w:tcPr>
-          <w:p>
-            <w:r>
-              <w:t>-0.279</w:t>
-            </w:r>
-          </w:p>
-        </w:tc>
-        <w:tc>
-          <w:tcPr>
-            <w:tcW w:type="dxa" w:w="1728"/>
-          </w:tcPr>
-          <w:p>
-            <w:r>
-              <w:t>0.0336</w:t>
-            </w:r>
-          </w:p>
-        </w:tc>
-      </w:tr>
-      <w:tr>
-        <w:tc>
-          <w:tcPr>
-            <w:tcW w:type="dxa" w:w="1728"/>
-          </w:tcPr>
-          <w:p>
-            <w:r>
-              <w:t>0.2544</w:t>
-            </w:r>
-          </w:p>
-        </w:tc>
-        <w:tc>
-          <w:tcPr>
-            <w:tcW w:type="dxa" w:w="1728"/>
-          </w:tcPr>
-          <w:p>
-            <w:r>
-              <w:t>1.0</w:t>
-            </w:r>
-          </w:p>
-        </w:tc>
-        <w:tc>
-          <w:tcPr>
-            <w:tcW w:type="dxa" w:w="1728"/>
-          </w:tcPr>
-          <w:p>
-            <w:r>
-              <w:t>-0.2463</w:t>
-            </w:r>
-          </w:p>
-        </w:tc>
-        <w:tc>
-          <w:tcPr>
-            <w:tcW w:type="dxa" w:w="1728"/>
-          </w:tcPr>
-          <w:p>
-            <w:r>
-              <w:t>-0.7616</w:t>
-            </w:r>
-          </w:p>
-        </w:tc>
-        <w:tc>
-          <w:tcPr>
-            <w:tcW w:type="dxa" w:w="1728"/>
-          </w:tcPr>
-          <w:p>
-            <w:r>
-              <w:t>-0.0229</w:t>
-            </w:r>
-          </w:p>
-        </w:tc>
-      </w:tr>
-      <w:tr>
-        <w:tc>
-          <w:tcPr>
-            <w:tcW w:type="dxa" w:w="1728"/>
-          </w:tcPr>
-          <w:p>
-            <w:r>
-              <w:t>-0.9766</w:t>
-            </w:r>
-          </w:p>
-        </w:tc>
-        <w:tc>
-          <w:tcPr>
-            <w:tcW w:type="dxa" w:w="1728"/>
-          </w:tcPr>
-          <w:p>
-            <w:r>
-              <w:t>-0.2463</w:t>
-            </w:r>
-          </w:p>
-        </w:tc>
-        <w:tc>
-          <w:tcPr>
-            <w:tcW w:type="dxa" w:w="1728"/>
-          </w:tcPr>
-          <w:p>
-            <w:r>
-              <w:t>1.0</w:t>
-            </w:r>
-          </w:p>
-        </w:tc>
-        <w:tc>
-          <w:tcPr>
-            <w:tcW w:type="dxa" w:w="1728"/>
-          </w:tcPr>
-          <w:p>
-            <w:r>
-              <w:t>0.2653</w:t>
-            </w:r>
-          </w:p>
-        </w:tc>
-        <w:tc>
-          <w:tcPr>
-            <w:tcW w:type="dxa" w:w="1728"/>
-          </w:tcPr>
-          <w:p>
-            <w:r>
-              <w:t>0.1253</w:t>
-            </w:r>
-          </w:p>
-        </w:tc>
-      </w:tr>
-      <w:tr>
-        <w:tc>
-          <w:tcPr>
-            <w:tcW w:type="dxa" w:w="1728"/>
-          </w:tcPr>
-          <w:p>
-            <w:r>
-              <w:t>-0.279</w:t>
-            </w:r>
-          </w:p>
-        </w:tc>
-        <w:tc>
-          <w:tcPr>
-            <w:tcW w:type="dxa" w:w="1728"/>
-          </w:tcPr>
-          <w:p>
-            <w:r>
-              <w:t>-0.7616</w:t>
-            </w:r>
-          </w:p>
-        </w:tc>
-        <w:tc>
-          <w:tcPr>
-            <w:tcW w:type="dxa" w:w="1728"/>
-          </w:tcPr>
-          <w:p>
-            <w:r>
-              <w:t>0.2653</w:t>
-            </w:r>
-          </w:p>
-        </w:tc>
-        <w:tc>
-          <w:tcPr>
-            <w:tcW w:type="dxa" w:w="1728"/>
-          </w:tcPr>
-          <w:p>
-            <w:r>
-              <w:t>1.0</w:t>
-            </w:r>
-          </w:p>
-        </w:tc>
-        <w:tc>
-          <w:tcPr>
-            <w:tcW w:type="dxa" w:w="1728"/>
-          </w:tcPr>
-          <w:p>
-            <w:r>
-              <w:t>0.0409</w:t>
-            </w:r>
-          </w:p>
-        </w:tc>
-      </w:tr>
-      <w:tr>
-        <w:tc>
-          <w:tcPr>
-            <w:tcW w:type="dxa" w:w="1728"/>
-          </w:tcPr>
-          <w:p>
-            <w:r>
-              <w:t>0.0336</w:t>
-            </w:r>
-          </w:p>
-        </w:tc>
-        <w:tc>
-          <w:tcPr>
-            <w:tcW w:type="dxa" w:w="1728"/>
-          </w:tcPr>
-          <w:p>
-            <w:r>
-              <w:t>-0.0229</w:t>
-            </w:r>
-          </w:p>
-        </w:tc>
-        <w:tc>
-          <w:tcPr>
-            <w:tcW w:type="dxa" w:w="1728"/>
-          </w:tcPr>
-          <w:p>
-            <w:r>
-              <w:t>0.1253</w:t>
-            </w:r>
-          </w:p>
-        </w:tc>
-        <w:tc>
-          <w:tcPr>
-            <w:tcW w:type="dxa" w:w="1728"/>
-          </w:tcPr>
-          <w:p>
-            <w:r>
-              <w:t>0.0409</w:t>
-            </w:r>
-          </w:p>
-        </w:tc>
-        <w:tc>
-          <w:tcPr>
-            <w:tcW w:type="dxa" w:w="1728"/>
-          </w:tcPr>
-          <w:p>
-            <w:r>
-              <w:t>1.0</w:t>
-            </w:r>
-          </w:p>
-        </w:tc>
-      </w:tr>
-    </w:tbl>
     <w:p>
       <w:r>
         <w:t>Parameters</w:t>
@@ -304,6 +26,16 @@
           </w:tcPr>
           <w:p>
             <w:r>
+              <w:t>-1.3005</w:t>
+            </w:r>
+          </w:p>
+        </w:tc>
+        <w:tc>
+          <w:tcPr>
+            <w:tcW w:type="dxa" w:w="1728"/>
+          </w:tcPr>
+          <w:p>
+            <w:r>
               <w:t>-1.3008</w:t>
             </w:r>
           </w:p>
@@ -314,7 +46,7 @@
           </w:tcPr>
           <w:p>
             <w:r>
-              <w:t>-1.3003</w:t>
+              <w:t>-1.0034</w:t>
             </w:r>
           </w:p>
         </w:tc>
@@ -324,17 +56,7 @@
           </w:tcPr>
           <w:p>
             <w:r>
-              <w:t>-1.0032</w:t>
-            </w:r>
-          </w:p>
-        </w:tc>
-        <w:tc>
-          <w:tcPr>
-            <w:tcW w:type="dxa" w:w="1728"/>
-          </w:tcPr>
-          <w:p>
-            <w:r>
-              <w:t>0.2585</w:t>
+              <w:t>0.2587</w:t>
             </w:r>
           </w:p>
         </w:tc>
@@ -375,7 +97,7 @@
           </w:tcPr>
           <w:p>
             <w:r>
-              <w:t>133.1701</w:t>
+              <w:t>0.0150</w:t>
             </w:r>
           </w:p>
         </w:tc>
@@ -385,7 +107,7 @@
           </w:tcPr>
           <w:p>
             <w:r>
-              <w:t>22.9997</w:t>
+              <w:t>-0.0156</w:t>
             </w:r>
           </w:p>
         </w:tc>
@@ -395,7 +117,7 @@
           </w:tcPr>
           <w:p>
             <w:r>
-              <w:t>59.6538</w:t>
+              <w:t>-0.0065</w:t>
             </w:r>
           </w:p>
         </w:tc>
@@ -405,7 +127,7 @@
           </w:tcPr>
           <w:p>
             <w:r>
-              <w:t>21.1602</w:t>
+              <w:t>0.0090</w:t>
             </w:r>
           </w:p>
         </w:tc>
@@ -415,7 +137,7 @@
           </w:tcPr>
           <w:p>
             <w:r>
-              <w:t>151.8395</w:t>
+              <w:t>-0.0097</w:t>
             </w:r>
           </w:p>
         </w:tc>
@@ -425,7 +147,7 @@
           </w:tcPr>
           <w:p>
             <w:r>
-              <w:t>-27.4334</w:t>
+              <w:t>0.0077</w:t>
             </w:r>
           </w:p>
         </w:tc>
@@ -453,7 +175,7 @@
           </w:tcPr>
           <w:p>
             <w:r>
-              <w:t>-4.3148</w:t>
+              <w:t>-9.9683</w:t>
             </w:r>
           </w:p>
         </w:tc>
@@ -463,7 +185,7 @@
           </w:tcPr>
           <w:p>
             <w:r>
-              <w:t>72.9947</w:t>
+              <w:t>14.8159</w:t>
             </w:r>
           </w:p>
         </w:tc>
@@ -473,7 +195,7 @@
           </w:tcPr>
           <w:p>
             <w:r>
-              <w:t>-67.6186</w:t>
+              <w:t>-156.2221</w:t>
             </w:r>
           </w:p>
         </w:tc>
@@ -485,7 +207,7 @@
           </w:tcPr>
           <w:p>
             <w:r>
-              <w:t>26.1616</w:t>
+              <w:t>92.0654</w:t>
             </w:r>
           </w:p>
         </w:tc>
@@ -495,7 +217,7 @@
           </w:tcPr>
           <w:p>
             <w:r>
-              <w:t>10.3654</w:t>
+              <w:t>-3.9998</w:t>
             </w:r>
           </w:p>
         </w:tc>
@@ -505,7 +227,7 @@
           </w:tcPr>
           <w:p>
             <w:r>
-              <w:t>-43.9011</w:t>
+              <w:t>-154.4922</w:t>
             </w:r>
           </w:p>
         </w:tc>
@@ -517,7 +239,7 @@
           </w:tcPr>
           <w:p>
             <w:r>
-              <w:t>0.9189</w:t>
+              <w:t>-10.5398</w:t>
             </w:r>
           </w:p>
         </w:tc>
@@ -527,7 +249,7 @@
           </w:tcPr>
           <w:p>
             <w:r>
-              <w:t>38.7679</w:t>
+              <w:t>-102.5480</w:t>
             </w:r>
           </w:p>
         </w:tc>
@@ -537,7 +259,7 @@
           </w:tcPr>
           <w:p>
             <w:r>
-              <w:t>13.5218</w:t>
+              <w:t>-155.0813</w:t>
             </w:r>
           </w:p>
         </w:tc>
@@ -549,7 +271,7 @@
           </w:tcPr>
           <w:p>
             <w:r>
-              <w:t>3.7965</w:t>
+              <w:t>87.0926</w:t>
             </w:r>
           </w:p>
         </w:tc>
@@ -559,7 +281,7 @@
           </w:tcPr>
           <w:p>
             <w:r>
-              <w:t>6.7287</w:t>
+              <w:t>-88.3477</w:t>
             </w:r>
           </w:p>
         </w:tc>
@@ -569,7 +291,7 @@
           </w:tcPr>
           <w:p>
             <w:r>
-              <w:t>-6.6745</w:t>
+              <w:t>-153.1142</w:t>
             </w:r>
           </w:p>
         </w:tc>
@@ -581,7 +303,7 @@
           </w:tcPr>
           <w:p>
             <w:r>
-              <w:t>-16.8735</w:t>
+              <w:t>-9.4884</w:t>
             </w:r>
           </w:p>
         </w:tc>
@@ -591,7 +313,7 @@
           </w:tcPr>
           <w:p>
             <w:r>
-              <w:t>247.0905</w:t>
+              <w:t>96.2464</w:t>
             </w:r>
           </w:p>
         </w:tc>
@@ -601,7 +323,7 @@
           </w:tcPr>
           <w:p>
             <w:r>
-              <w:t>-281.5941</w:t>
+              <w:t>-158.3434</w:t>
             </w:r>
           </w:p>
         </w:tc>
@@ -613,7 +335,7 @@
           </w:tcPr>
           <w:p>
             <w:r>
-              <w:t>54.4818</w:t>
+              <w:t>84.9810</w:t>
             </w:r>
           </w:p>
         </w:tc>
@@ -623,7 +345,7 @@
           </w:tcPr>
           <w:p>
             <w:r>
-              <w:t>52.2144</w:t>
+              <w:t>102.8438</w:t>
             </w:r>
           </w:p>
         </w:tc>
@@ -633,7 +355,7 @@
           </w:tcPr>
           <w:p>
             <w:r>
-              <w:t>-101.0024</w:t>
+              <w:t>-157.5447</w:t>
             </w:r>
           </w:p>
         </w:tc>
@@ -666,7 +388,7 @@
           </w:tcPr>
           <w:p>
             <w:r>
-              <w:t>152.4662</w:t>
+              <w:t>0.0640</w:t>
             </w:r>
           </w:p>
         </w:tc>
@@ -676,7 +398,7 @@
           </w:tcPr>
           <w:p>
             <w:r>
-              <w:t>111.2293</w:t>
+              <w:t>0.0170</w:t>
             </w:r>
           </w:p>
         </w:tc>
@@ -686,7 +408,7 @@
           </w:tcPr>
           <w:p>
             <w:r>
-              <w:t>59.6905</w:t>
+              <w:t>0.0194</w:t>
             </w:r>
           </w:p>
         </w:tc>
@@ -696,7 +418,7 @@
           </w:tcPr>
           <w:p>
             <w:r>
-              <w:t>21.1272</w:t>
+              <w:t>0.0225</w:t>
             </w:r>
           </w:p>
         </w:tc>
@@ -706,7 +428,7 @@
           </w:tcPr>
           <w:p>
             <w:r>
-              <w:t>32.7161</w:t>
+              <w:t>0.0385</w:t>
             </w:r>
           </w:p>
         </w:tc>
@@ -716,7 +438,7 @@
           </w:tcPr>
           <w:p>
             <w:r>
-              <w:t>59.4620</w:t>
+              <w:t>0.0045</w:t>
             </w:r>
           </w:p>
         </w:tc>
@@ -726,7 +448,7 @@
           </w:tcPr>
           <w:p>
             <w:r>
-              <w:t>93.4133</w:t>
+              <w:t>0.0305</w:t>
             </w:r>
           </w:p>
         </w:tc>
@@ -736,7 +458,7 @@
           </w:tcPr>
           <w:p>
             <w:r>
-              <w:t>37.8411</w:t>
+              <w:t>-0.0031</w:t>
             </w:r>
           </w:p>
         </w:tc>
@@ -764,7 +486,7 @@
           </w:tcPr>
           <w:p>
             <w:r>
-              <w:t>-17.0985</w:t>
+              <w:t>-9.5926</w:t>
             </w:r>
           </w:p>
         </w:tc>
@@ -774,7 +496,7 @@
           </w:tcPr>
           <w:p>
             <w:r>
-              <w:t>247.7854</w:t>
+              <w:t>96.2716</w:t>
             </w:r>
           </w:p>
         </w:tc>
@@ -784,7 +506,7 @@
           </w:tcPr>
           <w:p>
             <w:r>
-              <w:t>-282.3451</w:t>
+              <w:t>-158.3929</w:t>
             </w:r>
           </w:p>
         </w:tc>
@@ -796,7 +518,7 @@
           </w:tcPr>
           <w:p>
             <w:r>
-              <w:t>-0.6931</w:t>
+              <w:t>-2.3846</w:t>
             </w:r>
           </w:p>
         </w:tc>
@@ -806,7 +528,7 @@
           </w:tcPr>
           <w:p>
             <w:r>
-              <w:t>53.8927</w:t>
+              <w:t>-5.9155</w:t>
             </w:r>
           </w:p>
         </w:tc>
@@ -816,7 +538,7 @@
           </w:tcPr>
           <w:p>
             <w:r>
-              <w:t>-45.4857</w:t>
+              <w:t>-156.4898</w:t>
             </w:r>
           </w:p>
         </w:tc>
@@ -828,7 +550,7 @@
           </w:tcPr>
           <w:p>
             <w:r>
-              <w:t>0.0682</w:t>
+              <w:t>18.3669</w:t>
             </w:r>
           </w:p>
         </w:tc>
@@ -838,7 +560,7 @@
           </w:tcPr>
           <w:p>
             <w:r>
-              <w:t>29.5505</w:t>
+              <w:t>-79.3158</w:t>
             </w:r>
           </w:p>
         </w:tc>
@@ -848,7 +570,7 @@
           </w:tcPr>
           <w:p>
             <w:r>
-              <w:t>-0.5705</w:t>
+              <w:t>-153.5390</w:t>
             </w:r>
           </w:p>
         </w:tc>
@@ -860,7 +582,7 @@
           </w:tcPr>
           <w:p>
             <w:r>
-              <w:t>3.8966</w:t>
+              <w:t>87.3455</w:t>
             </w:r>
           </w:p>
         </w:tc>
@@ -870,7 +592,7 @@
           </w:tcPr>
           <w:p>
             <w:r>
-              <w:t>6.6362</w:t>
+              <w:t>-88.0241</w:t>
             </w:r>
           </w:p>
         </w:tc>
@@ -880,7 +602,7 @@
           </w:tcPr>
           <w:p>
             <w:r>
-              <w:t>-6.8275</w:t>
+              <w:t>-153.0435</w:t>
             </w:r>
           </w:p>
         </w:tc>
@@ -892,7 +614,7 @@
           </w:tcPr>
           <w:p>
             <w:r>
-              <w:t>24.4763</w:t>
+              <w:t>18.1669</w:t>
             </w:r>
           </w:p>
         </w:tc>
@@ -902,7 +624,7 @@
           </w:tcPr>
           <w:p>
             <w:r>
-              <w:t>164.1342</w:t>
+              <w:t>109.7007</w:t>
             </w:r>
           </w:p>
         </w:tc>
@@ -912,7 +634,7 @@
           </w:tcPr>
           <w:p>
             <w:r>
-              <w:t>-213.5664</w:t>
+              <w:t>-158.5114</w:t>
             </w:r>
           </w:p>
         </w:tc>
@@ -924,7 +646,7 @@
           </w:tcPr>
           <w:p>
             <w:r>
-              <w:t>15.2921</w:t>
+              <w:t>43.8726</w:t>
             </w:r>
           </w:p>
         </w:tc>
@@ -934,7 +656,7 @@
           </w:tcPr>
           <w:p>
             <w:r>
-              <w:t>32.2934</w:t>
+              <w:t>7.3537</w:t>
             </w:r>
           </w:p>
         </w:tc>
@@ -944,7 +666,7 @@
           </w:tcPr>
           <w:p>
             <w:r>
-              <w:t>-54.2990</w:t>
+              <w:t>-155.7837</w:t>
             </w:r>
           </w:p>
         </w:tc>
@@ -956,7 +678,7 @@
           </w:tcPr>
           <w:p>
             <w:r>
-              <w:t>-0.6453</w:t>
+              <w:t>-7.5412</w:t>
             </w:r>
           </w:p>
         </w:tc>
@@ -966,7 +688,7 @@
           </w:tcPr>
           <w:p>
             <w:r>
-              <w:t>42.5677</w:t>
+              <w:t>-48.3536</w:t>
             </w:r>
           </w:p>
         </w:tc>
@@ -976,7 +698,7 @@
           </w:tcPr>
           <w:p>
             <w:r>
-              <w:t>-13.3457</w:t>
+              <w:t>-155.9627</w:t>
             </w:r>
           </w:p>
         </w:tc>
@@ -988,7 +710,7 @@
           </w:tcPr>
           <w:p>
             <w:r>
-              <w:t>0.2395</w:t>
+              <w:t>50.8804</w:t>
             </w:r>
           </w:p>
         </w:tc>
@@ -998,7 +720,7 @@
           </w:tcPr>
           <w:p>
             <w:r>
-              <w:t>18.4970</w:t>
+              <w:t>-89.9774</w:t>
             </w:r>
           </w:p>
         </w:tc>
@@ -1008,285 +730,7 @@
           </w:tcPr>
           <w:p>
             <w:r>
-              <w:t>-0.7198</w:t>
-            </w:r>
-          </w:p>
-        </w:tc>
-      </w:tr>
-    </w:tbl>
-    <w:p>
-      <w:r>
-        <w:t>Correlation Matrix</w:t>
-      </w:r>
-    </w:p>
-    <w:tbl>
-      <w:tblPr>
-        <w:tblW w:type="auto" w:w="0"/>
-        <w:tblLook w:firstColumn="1" w:firstRow="1" w:lastColumn="0" w:lastRow="0" w:noHBand="0" w:noVBand="1" w:val="04A0"/>
-      </w:tblPr>
-      <w:tblGrid>
-        <w:gridCol w:w="1728"/>
-        <w:gridCol w:w="1728"/>
-        <w:gridCol w:w="1728"/>
-        <w:gridCol w:w="1728"/>
-        <w:gridCol w:w="1728"/>
-      </w:tblGrid>
-      <w:tr>
-        <w:tc>
-          <w:tcPr>
-            <w:tcW w:type="dxa" w:w="1728"/>
-          </w:tcPr>
-          <w:p>
-            <w:r>
-              <w:t>1.0</w:t>
-            </w:r>
-          </w:p>
-        </w:tc>
-        <w:tc>
-          <w:tcPr>
-            <w:tcW w:type="dxa" w:w="1728"/>
-          </w:tcPr>
-          <w:p>
-            <w:r>
-              <w:t>0.2486</w:t>
-            </w:r>
-          </w:p>
-        </w:tc>
-        <w:tc>
-          <w:tcPr>
-            <w:tcW w:type="dxa" w:w="1728"/>
-          </w:tcPr>
-          <w:p>
-            <w:r>
-              <w:t>-0.9848</w:t>
-            </w:r>
-          </w:p>
-        </w:tc>
-        <w:tc>
-          <w:tcPr>
-            <w:tcW w:type="dxa" w:w="1728"/>
-          </w:tcPr>
-          <w:p>
-            <w:r>
-              <w:t>-0.252</w:t>
-            </w:r>
-          </w:p>
-        </w:tc>
-        <w:tc>
-          <w:tcPr>
-            <w:tcW w:type="dxa" w:w="1728"/>
-          </w:tcPr>
-          <w:p>
-            <w:r>
-              <w:t>0.0167</w:t>
-            </w:r>
-          </w:p>
-        </w:tc>
-      </w:tr>
-      <w:tr>
-        <w:tc>
-          <w:tcPr>
-            <w:tcW w:type="dxa" w:w="1728"/>
-          </w:tcPr>
-          <w:p>
-            <w:r>
-              <w:t>0.2486</w:t>
-            </w:r>
-          </w:p>
-        </w:tc>
-        <w:tc>
-          <w:tcPr>
-            <w:tcW w:type="dxa" w:w="1728"/>
-          </w:tcPr>
-          <w:p>
-            <w:r>
-              <w:t>1.0</w:t>
-            </w:r>
-          </w:p>
-        </w:tc>
-        <w:tc>
-          <w:tcPr>
-            <w:tcW w:type="dxa" w:w="1728"/>
-          </w:tcPr>
-          <w:p>
-            <w:r>
-              <w:t>-0.2953</w:t>
-            </w:r>
-          </w:p>
-        </w:tc>
-        <w:tc>
-          <w:tcPr>
-            <w:tcW w:type="dxa" w:w="1728"/>
-          </w:tcPr>
-          <w:p>
-            <w:r>
-              <w:t>-0.7065</w:t>
-            </w:r>
-          </w:p>
-        </w:tc>
-        <w:tc>
-          <w:tcPr>
-            <w:tcW w:type="dxa" w:w="1728"/>
-          </w:tcPr>
-          <w:p>
-            <w:r>
-              <w:t>-0.2117</w:t>
-            </w:r>
-          </w:p>
-        </w:tc>
-      </w:tr>
-      <w:tr>
-        <w:tc>
-          <w:tcPr>
-            <w:tcW w:type="dxa" w:w="1728"/>
-          </w:tcPr>
-          <w:p>
-            <w:r>
-              <w:t>-0.9848</w:t>
-            </w:r>
-          </w:p>
-        </w:tc>
-        <w:tc>
-          <w:tcPr>
-            <w:tcW w:type="dxa" w:w="1728"/>
-          </w:tcPr>
-          <w:p>
-            <w:r>
-              <w:t>-0.2953</w:t>
-            </w:r>
-          </w:p>
-        </w:tc>
-        <w:tc>
-          <w:tcPr>
-            <w:tcW w:type="dxa" w:w="1728"/>
-          </w:tcPr>
-          <w:p>
-            <w:r>
-              <w:t>1.0</w:t>
-            </w:r>
-          </w:p>
-        </w:tc>
-        <w:tc>
-          <w:tcPr>
-            <w:tcW w:type="dxa" w:w="1728"/>
-          </w:tcPr>
-          <w:p>
-            <w:r>
-              <w:t>0.2886</w:t>
-            </w:r>
-          </w:p>
-        </w:tc>
-        <w:tc>
-          <w:tcPr>
-            <w:tcW w:type="dxa" w:w="1728"/>
-          </w:tcPr>
-          <w:p>
-            <w:r>
-              <w:t>0.0978</w:t>
-            </w:r>
-          </w:p>
-        </w:tc>
-      </w:tr>
-      <w:tr>
-        <w:tc>
-          <w:tcPr>
-            <w:tcW w:type="dxa" w:w="1728"/>
-          </w:tcPr>
-          <w:p>
-            <w:r>
-              <w:t>-0.252</w:t>
-            </w:r>
-          </w:p>
-        </w:tc>
-        <w:tc>
-          <w:tcPr>
-            <w:tcW w:type="dxa" w:w="1728"/>
-          </w:tcPr>
-          <w:p>
-            <w:r>
-              <w:t>-0.7065</w:t>
-            </w:r>
-          </w:p>
-        </w:tc>
-        <w:tc>
-          <w:tcPr>
-            <w:tcW w:type="dxa" w:w="1728"/>
-          </w:tcPr>
-          <w:p>
-            <w:r>
-              <w:t>0.2886</w:t>
-            </w:r>
-          </w:p>
-        </w:tc>
-        <w:tc>
-          <w:tcPr>
-            <w:tcW w:type="dxa" w:w="1728"/>
-          </w:tcPr>
-          <w:p>
-            <w:r>
-              <w:t>1.0</w:t>
-            </w:r>
-          </w:p>
-        </w:tc>
-        <w:tc>
-          <w:tcPr>
-            <w:tcW w:type="dxa" w:w="1728"/>
-          </w:tcPr>
-          <w:p>
-            <w:r>
-              <w:t>0.055</w:t>
-            </w:r>
-          </w:p>
-        </w:tc>
-      </w:tr>
-      <w:tr>
-        <w:tc>
-          <w:tcPr>
-            <w:tcW w:type="dxa" w:w="1728"/>
-          </w:tcPr>
-          <w:p>
-            <w:r>
-              <w:t>0.0167</w:t>
-            </w:r>
-          </w:p>
-        </w:tc>
-        <w:tc>
-          <w:tcPr>
-            <w:tcW w:type="dxa" w:w="1728"/>
-          </w:tcPr>
-          <w:p>
-            <w:r>
-              <w:t>-0.2117</w:t>
-            </w:r>
-          </w:p>
-        </w:tc>
-        <w:tc>
-          <w:tcPr>
-            <w:tcW w:type="dxa" w:w="1728"/>
-          </w:tcPr>
-          <w:p>
-            <w:r>
-              <w:t>0.0978</w:t>
-            </w:r>
-          </w:p>
-        </w:tc>
-        <w:tc>
-          <w:tcPr>
-            <w:tcW w:type="dxa" w:w="1728"/>
-          </w:tcPr>
-          <w:p>
-            <w:r>
-              <w:t>0.055</w:t>
-            </w:r>
-          </w:p>
-        </w:tc>
-        <w:tc>
-          <w:tcPr>
-            <w:tcW w:type="dxa" w:w="1728"/>
-          </w:tcPr>
-          <w:p>
-            <w:r>
-              <w:t>1.0</w:t>
+              <w:t>-152.9156</w:t>
             </w:r>
           </w:p>
         </w:tc>
@@ -1387,7 +831,7 @@
           </w:tcPr>
           <w:p>
             <w:r>
-              <w:t>226.0627</w:t>
+              <w:t>0.0030</w:t>
             </w:r>
           </w:p>
         </w:tc>
@@ -1397,7 +841,7 @@
           </w:tcPr>
           <w:p>
             <w:r>
-              <w:t>111.3109</w:t>
+              <w:t>-0.0020</w:t>
             </w:r>
           </w:p>
         </w:tc>
@@ -1407,7 +851,7 @@
           </w:tcPr>
           <w:p>
             <w:r>
-              <w:t>53.7780</w:t>
+              <w:t>-0.0087</w:t>
             </w:r>
           </w:p>
         </w:tc>
@@ -1417,7 +861,7 @@
           </w:tcPr>
           <w:p>
             <w:r>
-              <w:t>48.1962</w:t>
+              <w:t>0.0067</w:t>
             </w:r>
           </w:p>
         </w:tc>
@@ -1427,7 +871,7 @@
           </w:tcPr>
           <w:p>
             <w:r>
-              <w:t>17.7049</w:t>
+              <w:t>-0.0027</w:t>
             </w:r>
           </w:p>
         </w:tc>
@@ -1437,7 +881,7 @@
           </w:tcPr>
           <w:p>
             <w:r>
-              <w:t>5.2870</w:t>
+              <w:t>0.0036</w:t>
             </w:r>
           </w:p>
         </w:tc>
@@ -1465,7 +909,7 @@
           </w:tcPr>
           <w:p>
             <w:r>
-              <w:t>-32.3720</w:t>
+              <w:t>108.9302</w:t>
             </w:r>
           </w:p>
         </w:tc>
@@ -1475,7 +919,7 @@
           </w:tcPr>
           <w:p>
             <w:r>
-              <w:t>85.5191</w:t>
+              <w:t>92.5786</w:t>
             </w:r>
           </w:p>
         </w:tc>
@@ -1485,7 +929,7 @@
           </w:tcPr>
           <w:p>
             <w:r>
-              <w:t>46.2918</w:t>
+              <w:t>-155.7695</w:t>
             </w:r>
           </w:p>
         </w:tc>
@@ -1497,7 +941,7 @@
           </w:tcPr>
           <w:p>
             <w:r>
-              <w:t>5.4571</w:t>
+              <w:t>19.5304</w:t>
             </w:r>
           </w:p>
         </w:tc>
@@ -1507,7 +951,7 @@
           </w:tcPr>
           <w:p>
             <w:r>
-              <w:t>82.4870</w:t>
+              <w:t>96.0258</w:t>
             </w:r>
           </w:p>
         </w:tc>
@@ -1517,7 +961,7 @@
           </w:tcPr>
           <w:p>
             <w:r>
-              <w:t>-43.7254</w:t>
+              <w:t>-156.4878</w:t>
             </w:r>
           </w:p>
         </w:tc>
@@ -1529,7 +973,7 @@
           </w:tcPr>
           <w:p>
             <w:r>
-              <w:t>0.1717</w:t>
+              <w:t>71.8751</w:t>
             </w:r>
           </w:p>
         </w:tc>
@@ -1539,7 +983,7 @@
           </w:tcPr>
           <w:p>
             <w:r>
-              <w:t>26.9009</w:t>
+              <w:t>4.9657</w:t>
             </w:r>
           </w:p>
         </w:tc>
@@ -1549,7 +993,7 @@
           </w:tcPr>
           <w:p>
             <w:r>
-              <w:t>-0.3681</w:t>
+              <w:t>-154.1035</w:t>
             </w:r>
           </w:p>
         </w:tc>
@@ -1561,7 +1005,7 @@
           </w:tcPr>
           <w:p>
             <w:r>
-              <w:t>-0.2706</w:t>
+              <w:t>-0.9473</w:t>
             </w:r>
           </w:p>
         </w:tc>
@@ -1571,7 +1015,7 @@
           </w:tcPr>
           <w:p>
             <w:r>
-              <w:t>21.9809</w:t>
+              <w:t>-7.4078</w:t>
             </w:r>
           </w:p>
         </w:tc>
@@ -1581,7 +1025,7 @@
           </w:tcPr>
           <w:p>
             <w:r>
-              <w:t>-44.2255</w:t>
+              <w:t>-154.8060</w:t>
             </w:r>
           </w:p>
         </w:tc>
@@ -1593,7 +1037,7 @@
           </w:tcPr>
           <w:p>
             <w:r>
-              <w:t>1.7386</w:t>
+              <w:t>9.6380</w:t>
             </w:r>
           </w:p>
         </w:tc>
@@ -1603,7 +1047,7 @@
           </w:tcPr>
           <w:p>
             <w:r>
-              <w:t>-8.5609</w:t>
+              <w:t>-96.5329</w:t>
             </w:r>
           </w:p>
         </w:tc>
@@ -1613,7 +1057,7 @@
           </w:tcPr>
           <w:p>
             <w:r>
-              <w:t>-28.5112</w:t>
+              <w:t>-158.0535</w:t>
             </w:r>
           </w:p>
         </w:tc>
@@ -1625,7 +1069,7 @@
           </w:tcPr>
           <w:p>
             <w:r>
-              <w:t>-10.8073</w:t>
+              <w:t>100.4898</w:t>
             </w:r>
           </w:p>
         </w:tc>
@@ -1635,7 +1079,7 @@
           </w:tcPr>
           <w:p>
             <w:r>
-              <w:t>9.5178</w:t>
+              <w:t>-63.9177</w:t>
             </w:r>
           </w:p>
         </w:tc>
@@ -1645,7 +1089,7 @@
           </w:tcPr>
           <w:p>
             <w:r>
-              <w:t>16.6631</w:t>
+              <w:t>-154.9389</w:t>
             </w:r>
           </w:p>
         </w:tc>

</xml_diff>